<commit_message>
Update Team member roles and backgrounds.docx
</commit_message>
<xml_diff>
--- a/Sprint1/Team member roles and backgrounds.docx
+++ b/Sprint1/Team member roles and backgrounds.docx
@@ -188,7 +188,7 @@
               <w:rPr>
                 <w:rtl w:val="0"/>
               </w:rPr>
-              <w:t xml:space="preserve">Sam</w:t>
+              <w:t xml:space="preserve">Samuel Henderson </w:t>
             </w:r>
           </w:p>
         </w:tc>
@@ -211,7 +211,18 @@
               <w:rPr>
                 <w:rtl w:val="0"/>
               </w:rPr>
-              <w:t xml:space="preserve"> Backend and databases, java, python, MERN stack</w:t>
+              <w:t xml:space="preserve"> Backend and databases. </w:t>
+            </w:r>
+          </w:p>
+          <w:p>
+            <w:pPr>
+              <w:rPr/>
+            </w:pPr>
+            <w:r>
+              <w:rPr>
+                <w:rtl w:val="0"/>
+              </w:rPr>
+              <w:t xml:space="preserve">Java, Python, MERN stack.</w:t>
             </w:r>
           </w:p>
         </w:tc>
@@ -281,6 +292,17 @@
               <w:t xml:space="preserve">Backend, frontend, testing</w:t>
             </w:r>
           </w:p>
+          <w:p>
+            <w:pPr>
+              <w:rPr/>
+            </w:pPr>
+            <w:r>
+              <w:rPr>
+                <w:rtl w:val="0"/>
+              </w:rPr>
+              <w:t xml:space="preserve">Java, Javascript, HTML, CSS, Python, </w:t>
+            </w:r>
+          </w:p>
         </w:tc>
       </w:tr>
       <w:tr>
@@ -322,7 +344,7 @@
               <w:rPr>
                 <w:rtl w:val="0"/>
               </w:rPr>
-              <w:t xml:space="preserve">Ben</w:t>
+              <w:t xml:space="preserve">Benjamin Ho</w:t>
             </w:r>
           </w:p>
         </w:tc>
@@ -345,7 +367,18 @@
               <w:rPr>
                 <w:rtl w:val="0"/>
               </w:rPr>
-              <w:t xml:space="preserve">Backend, testing</w:t>
+              <w:t xml:space="preserve">Backend, testing.</w:t>
+            </w:r>
+          </w:p>
+          <w:p>
+            <w:pPr>
+              <w:rPr/>
+            </w:pPr>
+            <w:r>
+              <w:rPr>
+                <w:rtl w:val="0"/>
+              </w:rPr>
+              <w:t xml:space="preserve">Java, python, Groovy.</w:t>
             </w:r>
           </w:p>
         </w:tc>

</xml_diff>